<commit_message>
Graphs added to prensetation
</commit_message>
<xml_diff>
--- a/Presentation.docx
+++ b/Presentation.docx
@@ -5709,7 +5709,7 @@
       </w:pPr>
       <w:r>
         <w:pict w14:anchorId="11DA37C1">
-          <v:shape id="_x0000_i1027" type="#_x0000_t75" style="width:495.25pt;height:219.75pt">
+          <v:shape id="_x0000_i1161" type="#_x0000_t75" style="width:495.25pt;height:219.75pt">
             <v:imagedata r:id="rId9" o:title=""/>
           </v:shape>
         </w:pict>
@@ -5851,11 +5851,12 @@
           <w:tcPr>
             <w:tcW w:w="4520" w:type="dxa"/>
             <w:shd w:val="clear" w:color="auto" w:fill="auto"/>
+            <w:vAlign w:val="center"/>
           </w:tcPr>
           <w:p>
             <w:pPr>
               <w:pStyle w:val="-"/>
-              <w:jc w:val="left"/>
+              <w:jc w:val="center"/>
             </w:pPr>
             <w:r>
               <w:t xml:space="preserve">Σύστημα υπεύθυνο για την επικύρωση των δεδομένων ενός χρήστη όταν επιθυμεί να συνδεθεί στην εφαρμογή και τη δημιουργία ενός </w:t>
@@ -6132,7 +6133,7 @@
       <w:r>
         <w:lastRenderedPageBreak/>
         <w:pict w14:anchorId="1BA87D46">
-          <v:shape id="_x0000_i1028" type="#_x0000_t75" style="width:447.05pt;height:279.25pt">
+          <v:shape id="_x0000_i1162" type="#_x0000_t75" style="width:447.05pt;height:279.25pt">
             <v:imagedata r:id="rId10" o:title=""/>
           </v:shape>
         </w:pict>
@@ -6746,10 +6747,10 @@
             <w:pPr>
               <w:pStyle w:val="-"/>
               <w:jc w:val="center"/>
-              <w:rPr>
-                <w:lang w:val="en-US"/>
-              </w:rPr>
             </w:pPr>
+            <w:r>
+              <w:t>Εξαγωγή δεδομένων πωλήσεων</w:t>
+            </w:r>
           </w:p>
         </w:tc>
         <w:tc>
@@ -6794,6 +6795,15 @@
               <w:pStyle w:val="-"/>
               <w:jc w:val="center"/>
             </w:pPr>
+            <w:r>
+              <w:t>Κεντρικός χώρος συζήτησης (</w:t>
+            </w:r>
+            <w:r>
+              <w:rPr>
+                <w:lang w:val="en-US"/>
+              </w:rPr>
+              <w:t>Forum)</w:t>
+            </w:r>
           </w:p>
         </w:tc>
         <w:tc>
@@ -6950,23 +6960,102 @@
     </w:p>
     <w:p>
       <w:pPr>
+        <w:pStyle w:val="3"/>
+        <w:rPr>
+          <w:sz w:val="24"/>
+          <w:szCs w:val="24"/>
+        </w:rPr>
+      </w:pPr>
+      <w:r>
+        <w:rPr>
+          <w:sz w:val="24"/>
+          <w:szCs w:val="24"/>
+        </w:rPr>
+        <w:t>Αλλαγές και Βελτιώσεις</w:t>
+      </w:r>
+    </w:p>
+    <w:p>
+      <w:pPr>
         <w:pStyle w:val="-"/>
-      </w:pPr>
+        <w:numPr>
+          <w:ilvl w:val="0"/>
+          <w:numId w:val="10"/>
+        </w:numPr>
+      </w:pPr>
+      <w:r>
+        <w:t>Στον τρόπο που εμφανίζονται τα προϊόντα στην κεντρική σελίδα.</w:t>
+      </w:r>
     </w:p>
     <w:p>
       <w:pPr>
         <w:pStyle w:val="-"/>
-      </w:pPr>
+        <w:numPr>
+          <w:ilvl w:val="0"/>
+          <w:numId w:val="10"/>
+        </w:numPr>
+      </w:pPr>
+      <w:r>
+        <w:t xml:space="preserve">Στην δομή που διέπει το εσωτερικό </w:t>
+      </w:r>
+      <w:r>
+        <w:rPr>
+          <w:lang w:val="en-US"/>
+        </w:rPr>
+        <w:t>forum</w:t>
+      </w:r>
+      <w:r>
+        <w:t xml:space="preserve"> </w:t>
+      </w:r>
+      <w:r>
+        <w:t>κάθε συγγραφέα.</w:t>
+      </w:r>
     </w:p>
     <w:p>
       <w:pPr>
         <w:pStyle w:val="-"/>
-      </w:pPr>
+        <w:ind w:left="720"/>
+      </w:pPr>
+    </w:p>
+    <w:p>
+      <w:pPr>
+        <w:pStyle w:val="3"/>
+        <w:rPr>
+          <w:sz w:val="24"/>
+          <w:szCs w:val="24"/>
+        </w:rPr>
+      </w:pPr>
+      <w:r>
+        <w:rPr>
+          <w:sz w:val="24"/>
+          <w:szCs w:val="24"/>
+        </w:rPr>
+        <w:t>Κριτήρια Αποδοχής</w:t>
+      </w:r>
     </w:p>
     <w:p>
       <w:pPr>
         <w:pStyle w:val="-"/>
       </w:pPr>
+      <w:r>
+        <w:t xml:space="preserve">Για να γίνει αποδεχτή η εφαρμογή θα πρέπει να ικανοποιεί το μέγιστο των λειτουργικών απαιτήσεων και τουλάχιστον 2 από τις Μη-Λειτουργικές. </w:t>
+      </w:r>
+    </w:p>
+    <w:p>
+      <w:pPr>
+        <w:pStyle w:val="3"/>
+        <w:rPr>
+          <w:sz w:val="24"/>
+          <w:szCs w:val="24"/>
+        </w:rPr>
+      </w:pPr>
+      <w:r>
+        <w:rPr>
+          <w:sz w:val="24"/>
+          <w:szCs w:val="24"/>
+        </w:rPr>
+        <w:lastRenderedPageBreak/>
+        <w:t>Προπαρασκευή της φάσης της σχεδίασης</w:t>
+      </w:r>
     </w:p>
     <w:p>
       <w:pPr>
@@ -6975,19 +7064,172 @@
     </w:p>
     <w:p>
       <w:pPr>
-        <w:pStyle w:val="-"/>
-      </w:pPr>
-    </w:p>
-    <w:p>
-      <w:pPr>
-        <w:pStyle w:val="-"/>
-      </w:pPr>
-    </w:p>
-    <w:p>
-      <w:pPr>
-        <w:pStyle w:val="-"/>
-      </w:pPr>
-    </w:p>
+        <w:pStyle w:val="3"/>
+        <w:rPr>
+          <w:sz w:val="24"/>
+          <w:szCs w:val="24"/>
+        </w:rPr>
+      </w:pPr>
+      <w:r>
+        <w:rPr>
+          <w:sz w:val="24"/>
+          <w:szCs w:val="24"/>
+        </w:rPr>
+        <w:t>Γλωσσάριο</w:t>
+      </w:r>
+    </w:p>
+    <w:tbl>
+      <w:tblPr>
+        <w:tblW w:w="0" w:type="auto"/>
+        <w:tblBorders>
+          <w:top w:val="single" w:sz="4" w:space="0" w:color="auto"/>
+          <w:left w:val="single" w:sz="4" w:space="0" w:color="auto"/>
+          <w:bottom w:val="single" w:sz="4" w:space="0" w:color="auto"/>
+          <w:right w:val="single" w:sz="4" w:space="0" w:color="auto"/>
+          <w:insideH w:val="single" w:sz="4" w:space="0" w:color="auto"/>
+          <w:insideV w:val="single" w:sz="4" w:space="0" w:color="auto"/>
+        </w:tblBorders>
+        <w:tblLook w:val="04A0" w:firstRow="1" w:lastRow="0" w:firstColumn="1" w:lastColumn="0" w:noHBand="0" w:noVBand="1"/>
+      </w:tblPr>
+      <w:tblGrid>
+        <w:gridCol w:w="4584"/>
+        <w:gridCol w:w="4584"/>
+      </w:tblGrid>
+      <w:tr>
+        <w:tc>
+          <w:tcPr>
+            <w:tcW w:w="4584" w:type="dxa"/>
+            <w:shd w:val="clear" w:color="auto" w:fill="auto"/>
+            <w:vAlign w:val="center"/>
+          </w:tcPr>
+          <w:p>
+            <w:pPr>
+              <w:pStyle w:val="-"/>
+              <w:jc w:val="center"/>
+              <w:rPr>
+                <w:b/>
+                <w:bCs/>
+              </w:rPr>
+            </w:pPr>
+            <w:r>
+              <w:rPr>
+                <w:b/>
+                <w:bCs/>
+              </w:rPr>
+              <w:t>Όρος</w:t>
+            </w:r>
+          </w:p>
+        </w:tc>
+        <w:tc>
+          <w:tcPr>
+            <w:tcW w:w="4584" w:type="dxa"/>
+            <w:shd w:val="clear" w:color="auto" w:fill="auto"/>
+            <w:vAlign w:val="center"/>
+          </w:tcPr>
+          <w:p>
+            <w:pPr>
+              <w:pStyle w:val="-"/>
+              <w:jc w:val="center"/>
+              <w:rPr>
+                <w:b/>
+                <w:bCs/>
+              </w:rPr>
+            </w:pPr>
+            <w:r>
+              <w:rPr>
+                <w:b/>
+                <w:bCs/>
+              </w:rPr>
+              <w:t>Επεξήγηση</w:t>
+            </w:r>
+          </w:p>
+        </w:tc>
+      </w:tr>
+      <w:tr>
+        <w:tc>
+          <w:tcPr>
+            <w:tcW w:w="4584" w:type="dxa"/>
+            <w:shd w:val="clear" w:color="auto" w:fill="auto"/>
+            <w:vAlign w:val="center"/>
+          </w:tcPr>
+          <w:p>
+            <w:pPr>
+              <w:pStyle w:val="-"/>
+              <w:jc w:val="center"/>
+            </w:pPr>
+          </w:p>
+        </w:tc>
+        <w:tc>
+          <w:tcPr>
+            <w:tcW w:w="4584" w:type="dxa"/>
+            <w:shd w:val="clear" w:color="auto" w:fill="auto"/>
+            <w:vAlign w:val="center"/>
+          </w:tcPr>
+          <w:p>
+            <w:pPr>
+              <w:pStyle w:val="-"/>
+              <w:jc w:val="center"/>
+            </w:pPr>
+          </w:p>
+        </w:tc>
+      </w:tr>
+      <w:tr>
+        <w:tc>
+          <w:tcPr>
+            <w:tcW w:w="4584" w:type="dxa"/>
+            <w:shd w:val="clear" w:color="auto" w:fill="auto"/>
+            <w:vAlign w:val="center"/>
+          </w:tcPr>
+          <w:p>
+            <w:pPr>
+              <w:pStyle w:val="-"/>
+              <w:jc w:val="center"/>
+            </w:pPr>
+          </w:p>
+        </w:tc>
+        <w:tc>
+          <w:tcPr>
+            <w:tcW w:w="4584" w:type="dxa"/>
+            <w:shd w:val="clear" w:color="auto" w:fill="auto"/>
+            <w:vAlign w:val="center"/>
+          </w:tcPr>
+          <w:p>
+            <w:pPr>
+              <w:pStyle w:val="-"/>
+              <w:jc w:val="center"/>
+            </w:pPr>
+          </w:p>
+        </w:tc>
+      </w:tr>
+      <w:tr>
+        <w:tc>
+          <w:tcPr>
+            <w:tcW w:w="4584" w:type="dxa"/>
+            <w:shd w:val="clear" w:color="auto" w:fill="auto"/>
+            <w:vAlign w:val="center"/>
+          </w:tcPr>
+          <w:p>
+            <w:pPr>
+              <w:pStyle w:val="-"/>
+              <w:jc w:val="center"/>
+            </w:pPr>
+          </w:p>
+        </w:tc>
+        <w:tc>
+          <w:tcPr>
+            <w:tcW w:w="4584" w:type="dxa"/>
+            <w:shd w:val="clear" w:color="auto" w:fill="auto"/>
+            <w:vAlign w:val="center"/>
+          </w:tcPr>
+          <w:p>
+            <w:pPr>
+              <w:pStyle w:val="-"/>
+              <w:jc w:val="center"/>
+            </w:pPr>
+          </w:p>
+        </w:tc>
+      </w:tr>
+    </w:tbl>
     <w:p>
       <w:pPr>
         <w:pStyle w:val="-"/>
@@ -7008,6 +7250,7 @@
           <w:sz w:val="26"/>
           <w:szCs w:val="26"/>
         </w:rPr>
+        <w:lastRenderedPageBreak/>
         <w:t>Ανάλυση-Σχεδιασμός</w:t>
       </w:r>
       <w:bookmarkEnd w:id="7"/>
@@ -7027,27 +7270,214 @@
           <w:sz w:val="24"/>
           <w:szCs w:val="24"/>
         </w:rPr>
-        <w:t>Διαγράμματα Περιπτώσεων Χρήσης</w:t>
-      </w:r>
-      <w:bookmarkEnd w:id="9"/>
-    </w:p>
-    <w:p>
-      <w:pPr>
-        <w:pStyle w:val="3"/>
+        <w:t>Δι</w:t>
+      </w:r>
+      <w:r>
         <w:rPr>
           <w:sz w:val="24"/>
           <w:szCs w:val="24"/>
         </w:rPr>
-      </w:pPr>
-      <w:bookmarkStart w:id="10" w:name="_Toc101967398"/>
+        <w:t>ά</w:t>
+      </w:r>
       <w:r>
         <w:rPr>
           <w:sz w:val="24"/>
           <w:szCs w:val="24"/>
         </w:rPr>
-        <w:t>Διαγράμματα  Τάξεων</w:t>
+        <w:t>γρ</w:t>
+      </w:r>
+      <w:r>
+        <w:rPr>
+          <w:sz w:val="24"/>
+          <w:szCs w:val="24"/>
+        </w:rPr>
+        <w:t>α</w:t>
+      </w:r>
+      <w:r>
+        <w:rPr>
+          <w:sz w:val="24"/>
+          <w:szCs w:val="24"/>
+        </w:rPr>
+        <w:t>μ</w:t>
+      </w:r>
+      <w:r>
+        <w:rPr>
+          <w:sz w:val="24"/>
+          <w:szCs w:val="24"/>
+        </w:rPr>
+        <w:t xml:space="preserve">μα </w:t>
+      </w:r>
+      <w:r>
+        <w:rPr>
+          <w:sz w:val="24"/>
+          <w:szCs w:val="24"/>
+        </w:rPr>
+        <w:t>Περιπτώσεων Χρήσης</w:t>
+      </w:r>
+      <w:bookmarkEnd w:id="9"/>
+    </w:p>
+    <w:p>
+      <w:pPr>
+        <w:pStyle w:val="3"/>
+        <w:rPr>
+          <w:sz w:val="24"/>
+          <w:szCs w:val="24"/>
+        </w:rPr>
+      </w:pPr>
+      <w:bookmarkStart w:id="10" w:name="_Toc101967398"/>
+      <w:r>
+        <w:rPr>
+          <w:sz w:val="24"/>
+          <w:szCs w:val="24"/>
+        </w:rPr>
+        <w:t>Δι</w:t>
+      </w:r>
+      <w:r>
+        <w:rPr>
+          <w:sz w:val="24"/>
+          <w:szCs w:val="24"/>
+        </w:rPr>
+        <w:t>ά</w:t>
+      </w:r>
+      <w:r>
+        <w:rPr>
+          <w:sz w:val="24"/>
+          <w:szCs w:val="24"/>
+        </w:rPr>
+        <w:t>γρ</w:t>
+      </w:r>
+      <w:r>
+        <w:rPr>
+          <w:sz w:val="24"/>
+          <w:szCs w:val="24"/>
+        </w:rPr>
+        <w:t>α</w:t>
+      </w:r>
+      <w:r>
+        <w:rPr>
+          <w:sz w:val="24"/>
+          <w:szCs w:val="24"/>
+        </w:rPr>
+        <w:t>μ</w:t>
+      </w:r>
+      <w:r>
+        <w:rPr>
+          <w:sz w:val="24"/>
+          <w:szCs w:val="24"/>
+        </w:rPr>
+        <w:t xml:space="preserve">μα </w:t>
+      </w:r>
+      <w:r>
+        <w:rPr>
+          <w:sz w:val="24"/>
+          <w:szCs w:val="24"/>
+        </w:rPr>
+        <w:t>Τάξεων</w:t>
       </w:r>
       <w:bookmarkEnd w:id="10"/>
+    </w:p>
+    <w:p>
+      <w:pPr>
+        <w:pStyle w:val="1"/>
+        <w:rPr>
+          <w:lang w:val="en-US"/>
+        </w:rPr>
+      </w:pPr>
+      <w:bookmarkStart w:id="11" w:name="_Toc101967399"/>
+      <w:r>
+        <w:t xml:space="preserve">Φάση: Εκπόνηση Μελέτης </w:t>
+      </w:r>
+      <w:r>
+        <w:rPr>
+          <w:lang w:val="en-US"/>
+        </w:rPr>
+        <w:t>(Elaboration)</w:t>
+      </w:r>
+      <w:bookmarkEnd w:id="11"/>
+    </w:p>
+    <w:p>
+      <w:pPr>
+        <w:pStyle w:val="2"/>
+        <w:rPr>
+          <w:sz w:val="26"/>
+          <w:szCs w:val="26"/>
+        </w:rPr>
+      </w:pPr>
+      <w:bookmarkStart w:id="12" w:name="_Toc101967400"/>
+      <w:r>
+        <w:rPr>
+          <w:sz w:val="26"/>
+          <w:szCs w:val="26"/>
+        </w:rPr>
+        <w:t>Ανάλυση-Σχεδιασμός</w:t>
+      </w:r>
+      <w:bookmarkEnd w:id="12"/>
+    </w:p>
+    <w:p>
+      <w:pPr>
+        <w:pStyle w:val="3"/>
+        <w:rPr>
+          <w:sz w:val="24"/>
+          <w:szCs w:val="24"/>
+        </w:rPr>
+      </w:pPr>
+      <w:bookmarkStart w:id="13" w:name="_Toc101967401"/>
+      <w:r>
+        <w:rPr>
+          <w:sz w:val="24"/>
+          <w:szCs w:val="24"/>
+        </w:rPr>
+        <w:t>Διαγράμματα Περιπτώσεων Χρήσης (2</w:t>
+      </w:r>
+      <w:r>
+        <w:rPr>
+          <w:sz w:val="24"/>
+          <w:szCs w:val="24"/>
+          <w:vertAlign w:val="superscript"/>
+        </w:rPr>
+        <w:t>η</w:t>
+      </w:r>
+      <w:r>
+        <w:rPr>
+          <w:sz w:val="24"/>
+          <w:szCs w:val="24"/>
+        </w:rPr>
+        <w:t xml:space="preserve"> έκδοση)</w:t>
+      </w:r>
+      <w:bookmarkEnd w:id="13"/>
+    </w:p>
+    <w:p>
+      <w:pPr>
+        <w:pStyle w:val="3"/>
+        <w:rPr>
+          <w:sz w:val="24"/>
+          <w:szCs w:val="24"/>
+        </w:rPr>
+      </w:pPr>
+      <w:bookmarkStart w:id="14" w:name="_Toc101967402"/>
+      <w:r>
+        <w:rPr>
+          <w:sz w:val="24"/>
+          <w:szCs w:val="24"/>
+        </w:rPr>
+        <w:t>Διαγράμματα Τάξεων  (2</w:t>
+      </w:r>
+      <w:r>
+        <w:rPr>
+          <w:sz w:val="24"/>
+          <w:szCs w:val="24"/>
+          <w:vertAlign w:val="superscript"/>
+        </w:rPr>
+        <w:t>η</w:t>
+      </w:r>
+      <w:r>
+        <w:rPr>
+          <w:sz w:val="24"/>
+          <w:szCs w:val="24"/>
+        </w:rPr>
+        <w:t xml:space="preserve"> έκδοση)</w:t>
+      </w:r>
+      <w:bookmarkEnd w:id="14"/>
     </w:p>
     <w:p>
       <w:pPr>
@@ -7055,8 +7485,8 @@
         <w:jc w:val="center"/>
       </w:pPr>
       <w:r>
-        <w:pict w14:anchorId="2B7D4751">
-          <v:shape id="_x0000_i1029" type="#_x0000_t75" style="width:517.15pt;height:309.9pt">
+        <w:pict w14:anchorId="3DB95CF6">
+          <v:shape id="_x0000_i1216" type="#_x0000_t75" style="width:368.75pt;height:317.45pt">
             <v:imagedata r:id="rId11" o:title=""/>
           </v:shape>
         </w:pict>
@@ -7064,87 +7494,46 @@
     </w:p>
     <w:p>
       <w:pPr>
-        <w:pStyle w:val="1"/>
-        <w:rPr>
-          <w:lang w:val="en-US"/>
-        </w:rPr>
-      </w:pPr>
-      <w:bookmarkStart w:id="11" w:name="_Toc101967399"/>
-      <w:r>
+        <w:pStyle w:val="3"/>
+        <w:rPr>
+          <w:sz w:val="24"/>
+          <w:szCs w:val="24"/>
+        </w:rPr>
+      </w:pPr>
+      <w:bookmarkStart w:id="15" w:name="_Toc101967403"/>
+      <w:r>
+        <w:rPr>
+          <w:sz w:val="24"/>
+          <w:szCs w:val="24"/>
+        </w:rPr>
         <w:lastRenderedPageBreak/>
-        <w:t xml:space="preserve">Φάση: Εκπόνηση Μελέτης </w:t>
-      </w:r>
-      <w:r>
-        <w:rPr>
-          <w:lang w:val="en-US"/>
-        </w:rPr>
-        <w:t>(Elaboration)</w:t>
-      </w:r>
-      <w:bookmarkEnd w:id="11"/>
-    </w:p>
-    <w:p>
-      <w:pPr>
-        <w:pStyle w:val="2"/>
-        <w:rPr>
-          <w:sz w:val="26"/>
-          <w:szCs w:val="26"/>
-        </w:rPr>
-      </w:pPr>
-      <w:bookmarkStart w:id="12" w:name="_Toc101967400"/>
-      <w:r>
-        <w:rPr>
-          <w:sz w:val="26"/>
-          <w:szCs w:val="26"/>
-        </w:rPr>
-        <w:t>Ανάλυση-Σχεδιασμός</w:t>
-      </w:r>
-      <w:bookmarkEnd w:id="12"/>
-    </w:p>
-    <w:p>
-      <w:pPr>
-        <w:pStyle w:val="3"/>
-      </w:pPr>
-      <w:bookmarkStart w:id="13" w:name="_Toc101967401"/>
-      <w:r>
-        <w:t>Διαγράμματα Περιπτώσεων Χρήσης (2</w:t>
-      </w:r>
-      <w:r>
-        <w:rPr>
+        <w:t>Διαγράμματα Αντικειμένων (1</w:t>
+      </w:r>
+      <w:r>
+        <w:rPr>
+          <w:sz w:val="24"/>
+          <w:szCs w:val="24"/>
           <w:vertAlign w:val="superscript"/>
         </w:rPr>
         <w:t>η</w:t>
       </w:r>
       <w:r>
+        <w:rPr>
+          <w:sz w:val="24"/>
+          <w:szCs w:val="24"/>
+        </w:rPr>
         <w:t xml:space="preserve"> έκδοση)</w:t>
       </w:r>
-      <w:bookmarkEnd w:id="13"/>
-    </w:p>
-    <w:p>
-      <w:pPr>
-        <w:pStyle w:val="3"/>
-      </w:pPr>
-      <w:bookmarkStart w:id="14" w:name="_Toc101967402"/>
-      <w:r>
-        <w:t>Διαγράμματα Τάξεων  (2</w:t>
-      </w:r>
-      <w:r>
-        <w:rPr>
-          <w:vertAlign w:val="superscript"/>
-        </w:rPr>
-        <w:t>η</w:t>
-      </w:r>
-      <w:r>
-        <w:t xml:space="preserve"> έκδοση)</w:t>
-      </w:r>
-      <w:bookmarkEnd w:id="14"/>
+      <w:bookmarkEnd w:id="15"/>
     </w:p>
     <w:p>
       <w:pPr>
         <w:pStyle w:val="-"/>
-      </w:pPr>
-      <w:r>
-        <w:pict w14:anchorId="0025ACD8">
-          <v:shape id="_x0000_i1030" type="#_x0000_t75" style="width:505.25pt;height:313.05pt">
+        <w:jc w:val="center"/>
+      </w:pPr>
+      <w:r>
+        <w:pict w14:anchorId="575125E8">
+          <v:shape id="_x0000_i1225" type="#_x0000_t75" style="width:431.35pt;height:202.25pt">
             <v:imagedata r:id="rId12" o:title=""/>
           </v:shape>
         </w:pict>
@@ -7153,106 +7542,384 @@
     <w:p>
       <w:pPr>
         <w:pStyle w:val="3"/>
-      </w:pPr>
-      <w:bookmarkStart w:id="15" w:name="_Toc101967403"/>
-      <w:r>
+        <w:rPr>
+          <w:sz w:val="24"/>
+          <w:szCs w:val="24"/>
+        </w:rPr>
+      </w:pPr>
+      <w:bookmarkStart w:id="16" w:name="_Toc101967404"/>
+      <w:r>
+        <w:rPr>
+          <w:sz w:val="24"/>
+          <w:szCs w:val="24"/>
+        </w:rPr>
+        <w:t>Διαγράμματα Συνεργασίας (1</w:t>
+      </w:r>
+      <w:r>
+        <w:rPr>
+          <w:sz w:val="24"/>
+          <w:szCs w:val="24"/>
+          <w:vertAlign w:val="superscript"/>
+        </w:rPr>
+        <w:t>η</w:t>
+      </w:r>
+      <w:r>
+        <w:rPr>
+          <w:sz w:val="24"/>
+          <w:szCs w:val="24"/>
+        </w:rPr>
+        <w:t xml:space="preserve"> έκδοση)</w:t>
+      </w:r>
+      <w:bookmarkEnd w:id="16"/>
+    </w:p>
+    <w:p>
+      <w:pPr>
+        <w:pStyle w:val="-"/>
+        <w:jc w:val="center"/>
+        <w:rPr>
+          <w:lang w:val="en-US"/>
+        </w:rPr>
+      </w:pPr>
+      <w:r>
+        <w:rPr>
+          <w:lang w:val="en-US"/>
+        </w:rPr>
+        <w:pict w14:anchorId="6D377E94">
+          <v:shape id="_x0000_i1229" type="#_x0000_t75" style="width:404.45pt;height:275.5pt">
+            <v:imagedata r:id="rId13" o:title=""/>
+          </v:shape>
+        </w:pict>
+      </w:r>
+    </w:p>
+    <w:p>
+      <w:pPr>
+        <w:pStyle w:val="3"/>
+        <w:rPr>
+          <w:sz w:val="24"/>
+          <w:szCs w:val="24"/>
+        </w:rPr>
+      </w:pPr>
+      <w:bookmarkStart w:id="17" w:name="_Toc101967405"/>
+      <w:r>
+        <w:rPr>
+          <w:sz w:val="24"/>
+          <w:szCs w:val="24"/>
+        </w:rPr>
+        <w:t>Διαγράμματα Σειράς (1</w:t>
+      </w:r>
+      <w:r>
+        <w:rPr>
+          <w:sz w:val="24"/>
+          <w:szCs w:val="24"/>
+          <w:vertAlign w:val="superscript"/>
+        </w:rPr>
+        <w:t>η</w:t>
+      </w:r>
+      <w:r>
+        <w:rPr>
+          <w:sz w:val="24"/>
+          <w:szCs w:val="24"/>
+        </w:rPr>
+        <w:t xml:space="preserve"> έκδοση)</w:t>
+      </w:r>
+      <w:bookmarkEnd w:id="17"/>
+    </w:p>
+    <w:p>
+      <w:pPr>
+        <w:pStyle w:val="-"/>
+      </w:pPr>
+    </w:p>
+    <w:p>
+      <w:pPr>
+        <w:pStyle w:val="3"/>
+        <w:rPr>
+          <w:sz w:val="24"/>
+          <w:szCs w:val="24"/>
+        </w:rPr>
+      </w:pPr>
+      <w:bookmarkStart w:id="18" w:name="_Toc101967406"/>
+      <w:r>
+        <w:rPr>
+          <w:sz w:val="24"/>
+          <w:szCs w:val="24"/>
+        </w:rPr>
         <w:lastRenderedPageBreak/>
-        <w:t>Διαγράμματα Αντικειμένων (1</w:t>
-      </w:r>
-      <w:r>
-        <w:rPr>
+        <w:t>Διαγράμματα Δραστηριοτήτων (1</w:t>
+      </w:r>
+      <w:r>
+        <w:rPr>
+          <w:sz w:val="24"/>
+          <w:szCs w:val="24"/>
           <w:vertAlign w:val="superscript"/>
         </w:rPr>
         <w:t>η</w:t>
       </w:r>
       <w:r>
+        <w:rPr>
+          <w:sz w:val="24"/>
+          <w:szCs w:val="24"/>
+        </w:rPr>
         <w:t xml:space="preserve"> έκδοση)</w:t>
       </w:r>
-      <w:bookmarkEnd w:id="15"/>
+      <w:bookmarkEnd w:id="18"/>
+    </w:p>
+    <w:p>
+      <w:pPr>
+        <w:pStyle w:val="-"/>
+        <w:jc w:val="center"/>
+      </w:pPr>
+      <w:r>
+        <w:pict w14:anchorId="3C71690B">
+          <v:shape id="_x0000_i1234" type="#_x0000_t75" style="width:485.85pt;height:201.6pt">
+            <v:imagedata r:id="rId14" o:title=""/>
+          </v:shape>
+        </w:pict>
+      </w:r>
     </w:p>
     <w:p>
       <w:pPr>
         <w:pStyle w:val="3"/>
-      </w:pPr>
-      <w:bookmarkStart w:id="16" w:name="_Toc101967404"/>
-      <w:r>
-        <w:t>Διαγράμματα Συνεργασίας (1</w:t>
-      </w:r>
-      <w:r>
-        <w:rPr>
+        <w:rPr>
+          <w:sz w:val="24"/>
+          <w:szCs w:val="24"/>
+        </w:rPr>
+      </w:pPr>
+      <w:bookmarkStart w:id="19" w:name="_Toc101967407"/>
+      <w:r>
+        <w:rPr>
+          <w:sz w:val="24"/>
+          <w:szCs w:val="24"/>
+        </w:rPr>
+        <w:t>Διαγράμματα Καταστάσεων (1</w:t>
+      </w:r>
+      <w:r>
+        <w:rPr>
+          <w:sz w:val="24"/>
+          <w:szCs w:val="24"/>
           <w:vertAlign w:val="superscript"/>
         </w:rPr>
         <w:t>η</w:t>
       </w:r>
       <w:r>
+        <w:rPr>
+          <w:sz w:val="24"/>
+          <w:szCs w:val="24"/>
+        </w:rPr>
         <w:t xml:space="preserve"> έκδοση)</w:t>
       </w:r>
-      <w:bookmarkEnd w:id="16"/>
+      <w:bookmarkEnd w:id="19"/>
     </w:p>
     <w:p>
       <w:pPr>
         <w:pStyle w:val="3"/>
-      </w:pPr>
-      <w:bookmarkStart w:id="17" w:name="_Toc101967405"/>
-      <w:r>
-        <w:t>Διαγράμματα Σειράς (1</w:t>
-      </w:r>
-      <w:r>
-        <w:rPr>
+        <w:rPr>
+          <w:sz w:val="24"/>
+          <w:szCs w:val="24"/>
+        </w:rPr>
+      </w:pPr>
+      <w:bookmarkStart w:id="20" w:name="_Toc101967408"/>
+      <w:r>
+        <w:rPr>
+          <w:sz w:val="24"/>
+          <w:szCs w:val="24"/>
+        </w:rPr>
+        <w:t>Διαγράμματα Εξαρτημάτων (1</w:t>
+      </w:r>
+      <w:r>
+        <w:rPr>
+          <w:sz w:val="24"/>
+          <w:szCs w:val="24"/>
           <w:vertAlign w:val="superscript"/>
         </w:rPr>
         <w:t>η</w:t>
       </w:r>
       <w:r>
+        <w:rPr>
+          <w:sz w:val="24"/>
+          <w:szCs w:val="24"/>
+        </w:rPr>
         <w:t xml:space="preserve"> έκδοση)</w:t>
       </w:r>
-      <w:bookmarkEnd w:id="17"/>
+      <w:bookmarkEnd w:id="20"/>
     </w:p>
     <w:p>
       <w:pPr>
         <w:pStyle w:val="3"/>
-      </w:pPr>
-      <w:bookmarkStart w:id="18" w:name="_Toc101967406"/>
-      <w:r>
-        <w:t>Διαγράμματα Δραστηριοτήτων (1</w:t>
-      </w:r>
-      <w:r>
-        <w:rPr>
+        <w:rPr>
+          <w:sz w:val="24"/>
+          <w:szCs w:val="24"/>
+        </w:rPr>
+      </w:pPr>
+      <w:bookmarkStart w:id="21" w:name="_Toc101967409"/>
+      <w:r>
+        <w:rPr>
+          <w:sz w:val="24"/>
+          <w:szCs w:val="24"/>
+        </w:rPr>
+        <w:t>Διαγράμματα Διανομής (1</w:t>
+      </w:r>
+      <w:r>
+        <w:rPr>
+          <w:sz w:val="24"/>
+          <w:szCs w:val="24"/>
           <w:vertAlign w:val="superscript"/>
         </w:rPr>
         <w:t>η</w:t>
       </w:r>
       <w:r>
+        <w:rPr>
+          <w:sz w:val="24"/>
+          <w:szCs w:val="24"/>
+        </w:rPr>
         <w:t xml:space="preserve"> έκδοση)</w:t>
       </w:r>
-      <w:bookmarkEnd w:id="18"/>
+      <w:bookmarkEnd w:id="21"/>
+    </w:p>
+    <w:p>
+      <w:pPr>
+        <w:pStyle w:val="2"/>
+        <w:rPr>
+          <w:sz w:val="26"/>
+          <w:szCs w:val="26"/>
+        </w:rPr>
+      </w:pPr>
+      <w:bookmarkStart w:id="22" w:name="_Toc101967410"/>
+      <w:r>
+        <w:rPr>
+          <w:sz w:val="26"/>
+          <w:szCs w:val="26"/>
+        </w:rPr>
+        <w:t>Υλοποίηση-Έλεγχος</w:t>
+      </w:r>
+      <w:bookmarkEnd w:id="22"/>
     </w:p>
     <w:p>
       <w:pPr>
         <w:pStyle w:val="3"/>
-      </w:pPr>
-      <w:bookmarkStart w:id="19" w:name="_Toc101967407"/>
-      <w:r>
-        <w:t>Διαγράμματα Καταστάσεων (1</w:t>
-      </w:r>
-      <w:r>
-        <w:rPr>
+        <w:rPr>
+          <w:sz w:val="24"/>
+          <w:szCs w:val="24"/>
+        </w:rPr>
+      </w:pPr>
+      <w:bookmarkStart w:id="23" w:name="_Toc101967411"/>
+      <w:r>
+        <w:rPr>
+          <w:sz w:val="24"/>
+          <w:szCs w:val="24"/>
+        </w:rPr>
+        <w:t>Υλοποίηση: 1</w:t>
+      </w:r>
+      <w:r>
+        <w:rPr>
+          <w:sz w:val="24"/>
+          <w:szCs w:val="24"/>
           <w:vertAlign w:val="superscript"/>
         </w:rPr>
         <w:t>η</w:t>
       </w:r>
       <w:r>
+        <w:rPr>
+          <w:sz w:val="24"/>
+          <w:szCs w:val="24"/>
+        </w:rPr>
+        <w:t xml:space="preserve"> εκτελέσιμη έκδοση</w:t>
+      </w:r>
+      <w:bookmarkEnd w:id="23"/>
+    </w:p>
+    <w:p>
+      <w:pPr>
+        <w:pStyle w:val="3"/>
+        <w:rPr>
+          <w:sz w:val="24"/>
+          <w:szCs w:val="24"/>
+        </w:rPr>
+      </w:pPr>
+      <w:bookmarkStart w:id="24" w:name="_Toc101967412"/>
+      <w:r>
+        <w:rPr>
+          <w:sz w:val="24"/>
+          <w:szCs w:val="24"/>
+        </w:rPr>
+        <w:t>Αναφορά ελέγχου για την 1</w:t>
+      </w:r>
+      <w:r>
+        <w:rPr>
+          <w:sz w:val="24"/>
+          <w:szCs w:val="24"/>
+          <w:vertAlign w:val="superscript"/>
+        </w:rPr>
+        <w:t>η</w:t>
+      </w:r>
+      <w:r>
+        <w:rPr>
+          <w:sz w:val="24"/>
+          <w:szCs w:val="24"/>
+        </w:rPr>
+        <w:t xml:space="preserve"> εκτελέσιμη έκδοση</w:t>
+      </w:r>
+      <w:bookmarkEnd w:id="24"/>
+    </w:p>
+    <w:p>
+      <w:pPr>
+        <w:pStyle w:val="-"/>
+      </w:pPr>
+    </w:p>
+    <w:p>
+      <w:pPr>
+        <w:pStyle w:val="1"/>
+      </w:pPr>
+      <w:bookmarkStart w:id="25" w:name="_Toc101967413"/>
+      <w:r>
+        <w:lastRenderedPageBreak/>
+        <w:t>Φάση: Κατασκευή (</w:t>
+      </w:r>
+      <w:r>
+        <w:rPr>
+          <w:lang w:val="en-US"/>
+        </w:rPr>
+        <w:t>Construction</w:t>
+      </w:r>
+      <w:r>
+        <w:t>)</w:t>
+      </w:r>
+      <w:bookmarkEnd w:id="25"/>
+    </w:p>
+    <w:p>
+      <w:pPr>
+        <w:pStyle w:val="2"/>
+      </w:pPr>
+      <w:bookmarkStart w:id="26" w:name="_Toc101967414"/>
+      <w:r>
+        <w:t>Ανάλυση-Σχεδιασμός</w:t>
+      </w:r>
+      <w:bookmarkEnd w:id="26"/>
+    </w:p>
+    <w:p>
+      <w:pPr>
+        <w:pStyle w:val="3"/>
+      </w:pPr>
+      <w:bookmarkStart w:id="27" w:name="_Toc101967415"/>
+      <w:r>
+        <w:t>Διαγράμματα Περιπτώσεων Χρήσης (3</w:t>
+      </w:r>
+      <w:r>
+        <w:rPr>
+          <w:vertAlign w:val="superscript"/>
+        </w:rPr>
+        <w:t>η</w:t>
+      </w:r>
+      <w:r>
         <w:t xml:space="preserve"> έκδοση)</w:t>
       </w:r>
-      <w:bookmarkEnd w:id="19"/>
+      <w:bookmarkEnd w:id="27"/>
     </w:p>
     <w:p>
       <w:pPr>
         <w:pStyle w:val="3"/>
       </w:pPr>
-      <w:bookmarkStart w:id="20" w:name="_Toc101967408"/>
-      <w:r>
-        <w:t>Διαγράμματα Εξαρτημάτων (1</w:t>
+      <w:bookmarkStart w:id="28" w:name="_Toc101967416"/>
+      <w:r>
+        <w:t>Διαγράμματα Τάξεων  (3</w:t>
       </w:r>
       <w:r>
         <w:rPr>
@@ -7263,15 +7930,15 @@
       <w:r>
         <w:t xml:space="preserve"> έκδοση)</w:t>
       </w:r>
-      <w:bookmarkEnd w:id="20"/>
+      <w:bookmarkEnd w:id="28"/>
     </w:p>
     <w:p>
       <w:pPr>
         <w:pStyle w:val="3"/>
       </w:pPr>
-      <w:bookmarkStart w:id="21" w:name="_Toc101967409"/>
-      <w:r>
-        <w:t>Διαγράμματα Διανομής (1</w:t>
+      <w:bookmarkStart w:id="29" w:name="_Toc101967417"/>
+      <w:r>
+        <w:t>Διαγράμματα Αντικειμένων (2</w:t>
       </w:r>
       <w:r>
         <w:rPr>
@@ -7282,273 +7949,133 @@
       <w:r>
         <w:t xml:space="preserve"> έκδοση)</w:t>
       </w:r>
-      <w:bookmarkEnd w:id="21"/>
+      <w:bookmarkEnd w:id="29"/>
+    </w:p>
+    <w:p>
+      <w:pPr>
+        <w:pStyle w:val="3"/>
+      </w:pPr>
+      <w:bookmarkStart w:id="30" w:name="_Toc101967418"/>
+      <w:r>
+        <w:t>Διαγράμματα Συνεργασίας (2</w:t>
+      </w:r>
+      <w:r>
+        <w:rPr>
+          <w:vertAlign w:val="superscript"/>
+        </w:rPr>
+        <w:t>η</w:t>
+      </w:r>
+      <w:r>
+        <w:t xml:space="preserve"> έκδοση)</w:t>
+      </w:r>
+      <w:bookmarkEnd w:id="30"/>
+    </w:p>
+    <w:p>
+      <w:pPr>
+        <w:pStyle w:val="3"/>
+      </w:pPr>
+      <w:bookmarkStart w:id="31" w:name="_Toc101967419"/>
+      <w:r>
+        <w:t>Διαγράμματα Σειράς (2</w:t>
+      </w:r>
+      <w:r>
+        <w:rPr>
+          <w:vertAlign w:val="superscript"/>
+        </w:rPr>
+        <w:t>η</w:t>
+      </w:r>
+      <w:r>
+        <w:t xml:space="preserve"> έκδοση)</w:t>
+      </w:r>
+      <w:bookmarkEnd w:id="31"/>
+    </w:p>
+    <w:p>
+      <w:pPr>
+        <w:pStyle w:val="3"/>
+      </w:pPr>
+      <w:bookmarkStart w:id="32" w:name="_Toc101967420"/>
+      <w:r>
+        <w:t>Διαγράμματα Δραστηριοτήτων (2</w:t>
+      </w:r>
+      <w:r>
+        <w:rPr>
+          <w:vertAlign w:val="superscript"/>
+        </w:rPr>
+        <w:t>η</w:t>
+      </w:r>
+      <w:r>
+        <w:t xml:space="preserve"> έκδοση)</w:t>
+      </w:r>
+      <w:bookmarkEnd w:id="32"/>
+    </w:p>
+    <w:p>
+      <w:pPr>
+        <w:pStyle w:val="3"/>
+      </w:pPr>
+      <w:bookmarkStart w:id="33" w:name="_Toc101967421"/>
+      <w:r>
+        <w:t>Διαγράμματα Καταστάσεων (2</w:t>
+      </w:r>
+      <w:r>
+        <w:rPr>
+          <w:vertAlign w:val="superscript"/>
+        </w:rPr>
+        <w:t>η</w:t>
+      </w:r>
+      <w:r>
+        <w:t xml:space="preserve"> έκδοση)</w:t>
+      </w:r>
+      <w:bookmarkEnd w:id="33"/>
+    </w:p>
+    <w:p>
+      <w:pPr>
+        <w:pStyle w:val="3"/>
+      </w:pPr>
+      <w:bookmarkStart w:id="34" w:name="_Toc101967422"/>
+      <w:r>
+        <w:t>Διαγράμματα Εξαρτημάτων (2</w:t>
+      </w:r>
+      <w:r>
+        <w:rPr>
+          <w:vertAlign w:val="superscript"/>
+        </w:rPr>
+        <w:t>η</w:t>
+      </w:r>
+      <w:r>
+        <w:t xml:space="preserve"> έκδοση)</w:t>
+      </w:r>
+      <w:bookmarkEnd w:id="34"/>
+    </w:p>
+    <w:p>
+      <w:pPr>
+        <w:pStyle w:val="3"/>
+      </w:pPr>
+      <w:bookmarkStart w:id="35" w:name="_Toc101967423"/>
+      <w:r>
+        <w:t>Διαγράμματα Διανομής (2</w:t>
+      </w:r>
+      <w:r>
+        <w:rPr>
+          <w:vertAlign w:val="superscript"/>
+        </w:rPr>
+        <w:t>η</w:t>
+      </w:r>
+      <w:r>
+        <w:t xml:space="preserve"> έκδοση)</w:t>
+      </w:r>
+      <w:bookmarkEnd w:id="35"/>
+    </w:p>
+    <w:p>
+      <w:pPr>
+        <w:pStyle w:val="-"/>
+      </w:pPr>
     </w:p>
     <w:p>
       <w:pPr>
         <w:pStyle w:val="2"/>
       </w:pPr>
-      <w:bookmarkStart w:id="22" w:name="_Toc101967410"/>
-      <w:r>
-        <w:t>Υλοποίηση-Έλεγχος</w:t>
-      </w:r>
-      <w:bookmarkEnd w:id="22"/>
-    </w:p>
-    <w:p>
-      <w:pPr>
-        <w:pStyle w:val="3"/>
-      </w:pPr>
-      <w:bookmarkStart w:id="23" w:name="_Toc101967411"/>
-      <w:r>
-        <w:t>Υλοποίηση: 1</w:t>
-      </w:r>
-      <w:r>
-        <w:rPr>
-          <w:vertAlign w:val="superscript"/>
-        </w:rPr>
-        <w:t>η</w:t>
-      </w:r>
-      <w:r>
-        <w:t xml:space="preserve"> εκτελέσιμη έκδοση</w:t>
-      </w:r>
-      <w:bookmarkEnd w:id="23"/>
-    </w:p>
-    <w:p>
-      <w:pPr>
-        <w:pStyle w:val="3"/>
-      </w:pPr>
-      <w:bookmarkStart w:id="24" w:name="_Toc101967412"/>
-      <w:r>
-        <w:t>Αναφορά ελέγχου για την 1</w:t>
-      </w:r>
-      <w:r>
-        <w:rPr>
-          <w:vertAlign w:val="superscript"/>
-        </w:rPr>
-        <w:t>η</w:t>
-      </w:r>
-      <w:r>
-        <w:t xml:space="preserve"> εκτελέσιμη έκδοση</w:t>
-      </w:r>
-      <w:bookmarkEnd w:id="24"/>
-    </w:p>
-    <w:p>
-      <w:pPr>
-        <w:pStyle w:val="-"/>
-      </w:pPr>
-    </w:p>
-    <w:p>
-      <w:pPr>
-        <w:pStyle w:val="1"/>
-      </w:pPr>
-      <w:bookmarkStart w:id="25" w:name="_Toc101967413"/>
-      <w:r>
-        <w:t>Φάση: Κατασκευή (</w:t>
-      </w:r>
-      <w:r>
-        <w:rPr>
-          <w:lang w:val="en-US"/>
-        </w:rPr>
-        <w:t>Construction</w:t>
-      </w:r>
-      <w:r>
-        <w:t>)</w:t>
-      </w:r>
-      <w:bookmarkEnd w:id="25"/>
-    </w:p>
-    <w:p>
-      <w:pPr>
-        <w:pStyle w:val="2"/>
-      </w:pPr>
-      <w:bookmarkStart w:id="26" w:name="_Toc101967414"/>
-      <w:r>
-        <w:t>Ανάλυση-Σχεδιασμός</w:t>
-      </w:r>
-      <w:bookmarkEnd w:id="26"/>
-    </w:p>
-    <w:p>
-      <w:pPr>
-        <w:pStyle w:val="3"/>
-      </w:pPr>
-      <w:bookmarkStart w:id="27" w:name="_Toc101967415"/>
-      <w:r>
-        <w:t>Διαγράμματα Περιπτώσεων Χρήσης (3</w:t>
-      </w:r>
-      <w:r>
-        <w:rPr>
-          <w:vertAlign w:val="superscript"/>
-        </w:rPr>
-        <w:t>η</w:t>
-      </w:r>
-      <w:r>
-        <w:t xml:space="preserve"> έκδοση)</w:t>
-      </w:r>
-      <w:bookmarkEnd w:id="27"/>
-    </w:p>
-    <w:p>
-      <w:pPr>
-        <w:pStyle w:val="3"/>
-      </w:pPr>
-      <w:bookmarkStart w:id="28" w:name="_Toc101967416"/>
-      <w:r>
-        <w:t>Διαγράμματα Τάξεων  (3</w:t>
-      </w:r>
-      <w:r>
-        <w:rPr>
-          <w:vertAlign w:val="superscript"/>
-        </w:rPr>
-        <w:t>η</w:t>
-      </w:r>
-      <w:r>
-        <w:t xml:space="preserve"> έκδοση)</w:t>
-      </w:r>
-      <w:bookmarkEnd w:id="28"/>
-    </w:p>
-    <w:p>
-      <w:pPr>
-        <w:pStyle w:val="3"/>
-      </w:pPr>
-      <w:bookmarkStart w:id="29" w:name="_Toc101967417"/>
-      <w:r>
-        <w:t>Διαγράμματα Αντικειμένων (2</w:t>
-      </w:r>
-      <w:r>
-        <w:rPr>
-          <w:vertAlign w:val="superscript"/>
-        </w:rPr>
-        <w:t>η</w:t>
-      </w:r>
-      <w:r>
-        <w:t xml:space="preserve"> έκδοση)</w:t>
-      </w:r>
-      <w:bookmarkEnd w:id="29"/>
-    </w:p>
-    <w:p>
-      <w:pPr>
-        <w:pStyle w:val="3"/>
-      </w:pPr>
-      <w:bookmarkStart w:id="30" w:name="_Toc101967418"/>
-      <w:r>
-        <w:t>Διαγράμματα Συνεργασίας (2</w:t>
-      </w:r>
-      <w:r>
-        <w:rPr>
-          <w:vertAlign w:val="superscript"/>
-        </w:rPr>
-        <w:t>η</w:t>
-      </w:r>
-      <w:r>
-        <w:t xml:space="preserve"> έκδοση)</w:t>
-      </w:r>
-      <w:bookmarkEnd w:id="30"/>
-    </w:p>
-    <w:p>
-      <w:pPr>
-        <w:pStyle w:val="3"/>
-      </w:pPr>
-      <w:bookmarkStart w:id="31" w:name="_Toc101967419"/>
-      <w:r>
-        <w:t>Διαγράμματα Σειράς (2</w:t>
-      </w:r>
-      <w:r>
-        <w:rPr>
-          <w:vertAlign w:val="superscript"/>
-        </w:rPr>
-        <w:t>η</w:t>
-      </w:r>
-      <w:r>
-        <w:t xml:space="preserve"> έκδοση)</w:t>
-      </w:r>
-      <w:bookmarkEnd w:id="31"/>
-    </w:p>
-    <w:p>
-      <w:pPr>
-        <w:pStyle w:val="3"/>
-      </w:pPr>
-      <w:bookmarkStart w:id="32" w:name="_Toc101967420"/>
-      <w:r>
-        <w:t>Διαγράμματα Δραστηριοτήτων (2</w:t>
-      </w:r>
-      <w:r>
-        <w:rPr>
-          <w:vertAlign w:val="superscript"/>
-        </w:rPr>
-        <w:t>η</w:t>
-      </w:r>
-      <w:r>
-        <w:t xml:space="preserve"> έκδοση)</w:t>
-      </w:r>
-      <w:bookmarkEnd w:id="32"/>
-    </w:p>
-    <w:p>
-      <w:pPr>
-        <w:pStyle w:val="3"/>
-      </w:pPr>
-      <w:bookmarkStart w:id="33" w:name="_Toc101967421"/>
-      <w:r>
-        <w:t>Διαγράμματα Καταστάσεων (2</w:t>
-      </w:r>
-      <w:r>
-        <w:rPr>
-          <w:vertAlign w:val="superscript"/>
-        </w:rPr>
-        <w:t>η</w:t>
-      </w:r>
-      <w:r>
-        <w:t xml:space="preserve"> έκδοση)</w:t>
-      </w:r>
-      <w:bookmarkEnd w:id="33"/>
-    </w:p>
-    <w:p>
-      <w:pPr>
-        <w:pStyle w:val="3"/>
-      </w:pPr>
-      <w:bookmarkStart w:id="34" w:name="_Toc101967422"/>
-      <w:r>
-        <w:t>Διαγράμματα Εξαρτημάτων (2</w:t>
-      </w:r>
-      <w:r>
-        <w:rPr>
-          <w:vertAlign w:val="superscript"/>
-        </w:rPr>
-        <w:t>η</w:t>
-      </w:r>
-      <w:r>
-        <w:t xml:space="preserve"> έκδοση)</w:t>
-      </w:r>
-      <w:bookmarkEnd w:id="34"/>
-    </w:p>
-    <w:p>
-      <w:pPr>
-        <w:pStyle w:val="3"/>
-      </w:pPr>
-      <w:bookmarkStart w:id="35" w:name="_Toc101967423"/>
-      <w:r>
-        <w:t>Διαγράμματα Διανομής (2</w:t>
-      </w:r>
-      <w:r>
-        <w:rPr>
-          <w:vertAlign w:val="superscript"/>
-        </w:rPr>
-        <w:t>η</w:t>
-      </w:r>
-      <w:r>
-        <w:t xml:space="preserve"> έκδοση)</w:t>
-      </w:r>
-      <w:bookmarkEnd w:id="35"/>
-    </w:p>
-    <w:p>
-      <w:pPr>
-        <w:pStyle w:val="-"/>
-      </w:pPr>
-    </w:p>
-    <w:p>
-      <w:pPr>
-        <w:pStyle w:val="2"/>
-      </w:pPr>
       <w:bookmarkStart w:id="36" w:name="_Toc101967424"/>
       <w:r>
-        <w:lastRenderedPageBreak/>
         <w:t>Υλοποίηση-Έλεγχος</w:t>
       </w:r>
       <w:bookmarkEnd w:id="36"/>
@@ -7649,6 +8176,7 @@
       </w:pPr>
       <w:bookmarkStart w:id="42" w:name="_Toc101967430"/>
       <w:r>
+        <w:lastRenderedPageBreak/>
         <w:t>Βιβλιογραφικές Πηγές</w:t>
       </w:r>
       <w:bookmarkEnd w:id="42"/>
@@ -7838,8 +8366,8 @@
       </w:pPr>
     </w:p>
     <w:sectPr>
-      <w:headerReference w:type="default" r:id="rId13"/>
-      <w:footerReference w:type="default" r:id="rId14"/>
+      <w:headerReference w:type="default" r:id="rId15"/>
+      <w:footerReference w:type="default" r:id="rId16"/>
       <w:pgSz w:w="12240" w:h="15840"/>
       <w:pgMar w:top="1440" w:right="1644" w:bottom="1440" w:left="1644" w:header="720" w:footer="720" w:gutter="0"/>
       <w:cols w:space="720"/>
@@ -8238,7 +8766,7 @@
   <w:abstractNum w:abstractNumId="1" w15:restartNumberingAfterBreak="0">
     <w:nsid w:val="009C0687"/>
     <w:multiLevelType w:val="multilevel"/>
-    <w:tmpl w:val="7C2066B0"/>
+    <w:tmpl w:val="70389F76"/>
     <w:lvl w:ilvl="0">
       <w:start w:val="1"/>
       <w:numFmt w:val="decimal"/>
@@ -8560,6 +9088,119 @@
     </w:lvl>
   </w:abstractNum>
   <w:abstractNum w:abstractNumId="4" w15:restartNumberingAfterBreak="0">
+    <w:nsid w:val="68485E41"/>
+    <w:multiLevelType w:val="hybridMultilevel"/>
+    <w:tmpl w:val="76785F84"/>
+    <w:lvl w:ilvl="0" w:tplc="04090001">
+      <w:start w:val="1"/>
+      <w:numFmt w:val="bullet"/>
+      <w:lvlText w:val=""/>
+      <w:lvlJc w:val="left"/>
+      <w:pPr>
+        <w:ind w:left="720" w:hanging="360"/>
+      </w:pPr>
+      <w:rPr>
+        <w:rFonts w:ascii="Symbol" w:hAnsi="Symbol" w:hint="default"/>
+      </w:rPr>
+    </w:lvl>
+    <w:lvl w:ilvl="1" w:tplc="04090003" w:tentative="1">
+      <w:start w:val="1"/>
+      <w:numFmt w:val="bullet"/>
+      <w:lvlText w:val="o"/>
+      <w:lvlJc w:val="left"/>
+      <w:pPr>
+        <w:ind w:left="1440" w:hanging="360"/>
+      </w:pPr>
+      <w:rPr>
+        <w:rFonts w:ascii="Courier New" w:hAnsi="Courier New" w:cs="Courier New" w:hint="default"/>
+      </w:rPr>
+    </w:lvl>
+    <w:lvl w:ilvl="2" w:tplc="04090005" w:tentative="1">
+      <w:start w:val="1"/>
+      <w:numFmt w:val="bullet"/>
+      <w:lvlText w:val=""/>
+      <w:lvlJc w:val="left"/>
+      <w:pPr>
+        <w:ind w:left="2160" w:hanging="360"/>
+      </w:pPr>
+      <w:rPr>
+        <w:rFonts w:ascii="Wingdings" w:hAnsi="Wingdings" w:hint="default"/>
+      </w:rPr>
+    </w:lvl>
+    <w:lvl w:ilvl="3" w:tplc="04090001" w:tentative="1">
+      <w:start w:val="1"/>
+      <w:numFmt w:val="bullet"/>
+      <w:lvlText w:val=""/>
+      <w:lvlJc w:val="left"/>
+      <w:pPr>
+        <w:ind w:left="2880" w:hanging="360"/>
+      </w:pPr>
+      <w:rPr>
+        <w:rFonts w:ascii="Symbol" w:hAnsi="Symbol" w:hint="default"/>
+      </w:rPr>
+    </w:lvl>
+    <w:lvl w:ilvl="4" w:tplc="04090003" w:tentative="1">
+      <w:start w:val="1"/>
+      <w:numFmt w:val="bullet"/>
+      <w:lvlText w:val="o"/>
+      <w:lvlJc w:val="left"/>
+      <w:pPr>
+        <w:ind w:left="3600" w:hanging="360"/>
+      </w:pPr>
+      <w:rPr>
+        <w:rFonts w:ascii="Courier New" w:hAnsi="Courier New" w:cs="Courier New" w:hint="default"/>
+      </w:rPr>
+    </w:lvl>
+    <w:lvl w:ilvl="5" w:tplc="04090005" w:tentative="1">
+      <w:start w:val="1"/>
+      <w:numFmt w:val="bullet"/>
+      <w:lvlText w:val=""/>
+      <w:lvlJc w:val="left"/>
+      <w:pPr>
+        <w:ind w:left="4320" w:hanging="360"/>
+      </w:pPr>
+      <w:rPr>
+        <w:rFonts w:ascii="Wingdings" w:hAnsi="Wingdings" w:hint="default"/>
+      </w:rPr>
+    </w:lvl>
+    <w:lvl w:ilvl="6" w:tplc="04090001" w:tentative="1">
+      <w:start w:val="1"/>
+      <w:numFmt w:val="bullet"/>
+      <w:lvlText w:val=""/>
+      <w:lvlJc w:val="left"/>
+      <w:pPr>
+        <w:ind w:left="5040" w:hanging="360"/>
+      </w:pPr>
+      <w:rPr>
+        <w:rFonts w:ascii="Symbol" w:hAnsi="Symbol" w:hint="default"/>
+      </w:rPr>
+    </w:lvl>
+    <w:lvl w:ilvl="7" w:tplc="04090003" w:tentative="1">
+      <w:start w:val="1"/>
+      <w:numFmt w:val="bullet"/>
+      <w:lvlText w:val="o"/>
+      <w:lvlJc w:val="left"/>
+      <w:pPr>
+        <w:ind w:left="5760" w:hanging="360"/>
+      </w:pPr>
+      <w:rPr>
+        <w:rFonts w:ascii="Courier New" w:hAnsi="Courier New" w:cs="Courier New" w:hint="default"/>
+      </w:rPr>
+    </w:lvl>
+    <w:lvl w:ilvl="8" w:tplc="04090005" w:tentative="1">
+      <w:start w:val="1"/>
+      <w:numFmt w:val="bullet"/>
+      <w:lvlText w:val=""/>
+      <w:lvlJc w:val="left"/>
+      <w:pPr>
+        <w:ind w:left="6480" w:hanging="360"/>
+      </w:pPr>
+      <w:rPr>
+        <w:rFonts w:ascii="Wingdings" w:hAnsi="Wingdings" w:hint="default"/>
+      </w:rPr>
+    </w:lvl>
+  </w:abstractNum>
+  <w:abstractNum w:abstractNumId="5" w15:restartNumberingAfterBreak="0">
     <w:nsid w:val="7AF56EC6"/>
     <w:multiLevelType w:val="hybridMultilevel"/>
     <w:tmpl w:val="E5E2B624"/>
@@ -8739,7 +9380,7 @@
     </w:lvlOverride>
   </w:num>
   <w:num w:numId="5" w16cid:durableId="2012758019">
-    <w:abstractNumId w:val="4"/>
+    <w:abstractNumId w:val="5"/>
   </w:num>
   <w:num w:numId="6" w16cid:durableId="1138065038">
     <w:abstractNumId w:val="3"/>
@@ -8776,6 +9417,159 @@
   </w:num>
   <w:num w:numId="8" w16cid:durableId="2119256487">
     <w:abstractNumId w:val="2"/>
+  </w:num>
+  <w:num w:numId="9" w16cid:durableId="136538359">
+    <w:abstractNumId w:val="1"/>
+    <w:lvlOverride w:ilvl="0">
+      <w:startOverride w:val="1"/>
+    </w:lvlOverride>
+    <w:lvlOverride w:ilvl="1">
+      <w:startOverride w:val="1"/>
+    </w:lvlOverride>
+    <w:lvlOverride w:ilvl="2">
+      <w:startOverride w:val="1"/>
+    </w:lvlOverride>
+    <w:lvlOverride w:ilvl="3">
+      <w:startOverride w:val="1"/>
+    </w:lvlOverride>
+    <w:lvlOverride w:ilvl="4">
+      <w:startOverride w:val="1"/>
+    </w:lvlOverride>
+    <w:lvlOverride w:ilvl="5">
+      <w:startOverride w:val="1"/>
+    </w:lvlOverride>
+    <w:lvlOverride w:ilvl="6">
+      <w:startOverride w:val="1"/>
+    </w:lvlOverride>
+    <w:lvlOverride w:ilvl="7">
+      <w:startOverride w:val="1"/>
+    </w:lvlOverride>
+    <w:lvlOverride w:ilvl="8">
+      <w:startOverride w:val="1"/>
+    </w:lvlOverride>
+  </w:num>
+  <w:num w:numId="10" w16cid:durableId="844249184">
+    <w:abstractNumId w:val="4"/>
+  </w:num>
+  <w:num w:numId="11" w16cid:durableId="1880051938">
+    <w:abstractNumId w:val="1"/>
+    <w:lvlOverride w:ilvl="0">
+      <w:startOverride w:val="1"/>
+    </w:lvlOverride>
+    <w:lvlOverride w:ilvl="1">
+      <w:startOverride w:val="1"/>
+    </w:lvlOverride>
+    <w:lvlOverride w:ilvl="2">
+      <w:startOverride w:val="1"/>
+    </w:lvlOverride>
+    <w:lvlOverride w:ilvl="3">
+      <w:startOverride w:val="1"/>
+    </w:lvlOverride>
+    <w:lvlOverride w:ilvl="4">
+      <w:startOverride w:val="1"/>
+    </w:lvlOverride>
+    <w:lvlOverride w:ilvl="5">
+      <w:startOverride w:val="1"/>
+    </w:lvlOverride>
+    <w:lvlOverride w:ilvl="6">
+      <w:startOverride w:val="1"/>
+    </w:lvlOverride>
+    <w:lvlOverride w:ilvl="7">
+      <w:startOverride w:val="1"/>
+    </w:lvlOverride>
+    <w:lvlOverride w:ilvl="8">
+      <w:startOverride w:val="1"/>
+    </w:lvlOverride>
+  </w:num>
+  <w:num w:numId="12" w16cid:durableId="852837790">
+    <w:abstractNumId w:val="1"/>
+    <w:lvlOverride w:ilvl="0">
+      <w:startOverride w:val="1"/>
+    </w:lvlOverride>
+    <w:lvlOverride w:ilvl="1">
+      <w:startOverride w:val="1"/>
+    </w:lvlOverride>
+    <w:lvlOverride w:ilvl="2">
+      <w:startOverride w:val="1"/>
+    </w:lvlOverride>
+    <w:lvlOverride w:ilvl="3">
+      <w:startOverride w:val="1"/>
+    </w:lvlOverride>
+    <w:lvlOverride w:ilvl="4">
+      <w:startOverride w:val="1"/>
+    </w:lvlOverride>
+    <w:lvlOverride w:ilvl="5">
+      <w:startOverride w:val="1"/>
+    </w:lvlOverride>
+    <w:lvlOverride w:ilvl="6">
+      <w:startOverride w:val="1"/>
+    </w:lvlOverride>
+    <w:lvlOverride w:ilvl="7">
+      <w:startOverride w:val="1"/>
+    </w:lvlOverride>
+    <w:lvlOverride w:ilvl="8">
+      <w:startOverride w:val="1"/>
+    </w:lvlOverride>
+  </w:num>
+  <w:num w:numId="13" w16cid:durableId="245461555">
+    <w:abstractNumId w:val="1"/>
+    <w:lvlOverride w:ilvl="0">
+      <w:startOverride w:val="1"/>
+    </w:lvlOverride>
+    <w:lvlOverride w:ilvl="1">
+      <w:startOverride w:val="1"/>
+    </w:lvlOverride>
+    <w:lvlOverride w:ilvl="2">
+      <w:startOverride w:val="1"/>
+    </w:lvlOverride>
+    <w:lvlOverride w:ilvl="3">
+      <w:startOverride w:val="1"/>
+    </w:lvlOverride>
+    <w:lvlOverride w:ilvl="4">
+      <w:startOverride w:val="1"/>
+    </w:lvlOverride>
+    <w:lvlOverride w:ilvl="5">
+      <w:startOverride w:val="1"/>
+    </w:lvlOverride>
+    <w:lvlOverride w:ilvl="6">
+      <w:startOverride w:val="1"/>
+    </w:lvlOverride>
+    <w:lvlOverride w:ilvl="7">
+      <w:startOverride w:val="1"/>
+    </w:lvlOverride>
+    <w:lvlOverride w:ilvl="8">
+      <w:startOverride w:val="1"/>
+    </w:lvlOverride>
+  </w:num>
+  <w:num w:numId="14" w16cid:durableId="1851598151">
+    <w:abstractNumId w:val="1"/>
+    <w:lvlOverride w:ilvl="0">
+      <w:startOverride w:val="1"/>
+    </w:lvlOverride>
+    <w:lvlOverride w:ilvl="1">
+      <w:startOverride w:val="1"/>
+    </w:lvlOverride>
+    <w:lvlOverride w:ilvl="2">
+      <w:startOverride w:val="1"/>
+    </w:lvlOverride>
+    <w:lvlOverride w:ilvl="3">
+      <w:startOverride w:val="1"/>
+    </w:lvlOverride>
+    <w:lvlOverride w:ilvl="4">
+      <w:startOverride w:val="1"/>
+    </w:lvlOverride>
+    <w:lvlOverride w:ilvl="5">
+      <w:startOverride w:val="1"/>
+    </w:lvlOverride>
+    <w:lvlOverride w:ilvl="6">
+      <w:startOverride w:val="1"/>
+    </w:lvlOverride>
+    <w:lvlOverride w:ilvl="7">
+      <w:startOverride w:val="1"/>
+    </w:lvlOverride>
+    <w:lvlOverride w:ilvl="8">
+      <w:startOverride w:val="1"/>
+    </w:lvlOverride>
   </w:num>
 </w:numbering>
 </file>
@@ -9569,7 +10363,7 @@
     <w:next w:val="-"/>
     <w:autoRedefine/>
     <w:qFormat/>
-    <w:rsid w:val="00171D58"/>
+    <w:rsid w:val="00817657"/>
     <w:pPr>
       <w:numPr>
         <w:numId w:val="2"/>

</xml_diff>